<commit_message>
updated value proposition and product requirement document
</commit_message>
<xml_diff>
--- a/Important Documents/Value Proposition.docx
+++ b/Important Documents/Value Proposition.docx
@@ -3,6 +3,76 @@
 <w:document xmlns:wpc="http://schemas.microsoft.com/office/word/2010/wordprocessingCanvas" xmlns:cx="http://schemas.microsoft.com/office/drawing/2014/chartex" xmlns:cx1="http://schemas.microsoft.com/office/drawing/2015/9/8/chartex" xmlns:cx2="http://schemas.microsoft.com/office/drawing/2015/10/21/chartex" xmlns:cx3="http://schemas.microsoft.com/office/drawing/2016/5/9/chartex" xmlns:cx4="http://schemas.microsoft.com/office/drawing/2016/5/10/chartex" xmlns:cx5="http://schemas.microsoft.com/office/drawing/2016/5/11/chartex" xmlns:cx6="http://schemas.microsoft.com/office/drawing/2016/5/12/chartex" xmlns:cx7="http://schemas.microsoft.com/office/drawing/2016/5/13/chartex" xmlns:cx8="http://schemas.microsoft.com/office/drawing/2016/5/14/chartex" xmlns:mc="http://schemas.openxmlformats.org/markup-compatibility/2006" xmlns:aink="http://schemas.microsoft.com/office/drawing/2016/ink" xmlns:am3d="http://schemas.microsoft.com/office/drawing/2017/model3d" xmlns:o="urn:schemas-microsoft-com:office:office" xmlns:oel="http://schemas.microsoft.com/office/2019/extlst" xmlns:r="http://schemas.openxmlformats.org/officeDocument/2006/relationships" xmlns:m="http://schemas.openxmlformats.org/officeDocument/2006/math" xmlns:v="urn:schemas-microsoft-com:vml" xmlns:wp14="http://schemas.microsoft.com/office/word/2010/wordprocessingDrawing" xmlns:wp="http://schemas.openxmlformats.org/drawingml/2006/wordprocessingDrawing" xmlns:w10="urn:schemas-microsoft-com:office:word" xmlns:w="http://schemas.openxmlformats.org/wordprocessingml/2006/main" xmlns:w14="http://schemas.microsoft.com/office/word/2010/wordml" xmlns:w15="http://schemas.microsoft.com/office/word/2012/wordml" xmlns:w16cex="http://schemas.microsoft.com/office/word/2018/wordml/cex" xmlns:w16cid="http://schemas.microsoft.com/office/word/2016/wordml/cid" xmlns:w16="http://schemas.microsoft.com/office/word/2018/wordml" xmlns:w16sdtdh="http://schemas.microsoft.com/office/word/2020/wordml/sdtdatahash" xmlns:w16se="http://schemas.microsoft.com/office/word/2015/wordml/symex" xmlns:wpg="http://schemas.microsoft.com/office/word/2010/wordprocessingGroup" xmlns:wpi="http://schemas.microsoft.com/office/word/2010/wordprocessingInk" xmlns:wne="http://schemas.microsoft.com/office/word/2006/wordml" xmlns:wps="http://schemas.microsoft.com/office/word/2010/wordprocessingShape" mc:Ignorable="w14 w15 w16se w16cid w16 w16cex w16sdtdh wp14">
   <w:body>
     <w:p>
+      <w:pPr>
+        <w:rPr>
+          <w:sz w:val="36"/>
+          <w:szCs w:val="36"/>
+        </w:rPr>
+      </w:pPr>
+      <w:r>
+        <w:rPr>
+          <w:sz w:val="36"/>
+          <w:szCs w:val="36"/>
+        </w:rPr>
+        <w:t>Value Proposition</w:t>
+      </w:r>
+    </w:p>
+    <w:p>
+      <w:pPr>
+        <w:rPr>
+          <w:sz w:val="20"/>
+          <w:szCs w:val="20"/>
+        </w:rPr>
+      </w:pPr>
+      <w:r>
+        <w:rPr>
+          <w:sz w:val="20"/>
+          <w:szCs w:val="20"/>
+        </w:rPr>
+        <w:t>(</w:t>
+      </w:r>
+      <w:r>
+        <w:rPr>
+          <w:sz w:val="20"/>
+          <w:szCs w:val="20"/>
+        </w:rPr>
+        <w:t>AI-enhanced Smart Physical Rehabilitation</w:t>
+      </w:r>
+      <w:r>
+        <w:rPr>
+          <w:sz w:val="20"/>
+          <w:szCs w:val="20"/>
+        </w:rPr>
+        <w:t>)</w:t>
+      </w:r>
+    </w:p>
+    <w:p>
+      <w:pPr>
+        <w:rPr>
+          <w:sz w:val="20"/>
+          <w:szCs w:val="20"/>
+        </w:rPr>
+      </w:pPr>
+      <w:r>
+        <w:rPr>
+          <w:sz w:val="20"/>
+          <w:szCs w:val="20"/>
+        </w:rPr>
+        <w:t>Molly Meadows, Noah Rieth, Xian Gao</w:t>
+      </w:r>
+    </w:p>
+    <w:p>
+      <w:pPr>
+        <w:rPr>
+          <w:sz w:val="20"/>
+          <w:szCs w:val="20"/>
+        </w:rPr>
+      </w:pPr>
+    </w:p>
+    <w:p>
+      <w:pPr>
+        <w:ind w:firstLine="720"/>
+      </w:pPr>
       <w:r>
         <w:t xml:space="preserve">Rehabilitation </w:t>
       </w:r>
@@ -64,55 +134,76 @@
         <w:t xml:space="preserve"> towards total recovery</w:t>
       </w:r>
       <w:r>
-        <w:t xml:space="preserve">. Our project aims to </w:t>
+        <w:t xml:space="preserve">. </w:t>
+      </w:r>
+      <w:r>
+        <w:t xml:space="preserve">And since physical therapy is so expensive, any </w:t>
+      </w:r>
+      <w:r>
+        <w:t>extra time spent with physical therapist</w:t>
+      </w:r>
+      <w:r>
+        <w:t xml:space="preserve">s procure </w:t>
+      </w:r>
+      <w:r>
+        <w:t>additional costs.</w:t>
+      </w:r>
+      <w:r>
+        <w:t xml:space="preserve"> </w:t>
+      </w:r>
+      <w:r>
+        <w:t xml:space="preserve">Our project aims to </w:t>
       </w:r>
       <w:r>
         <w:t xml:space="preserve">help solve this problem by creating a deep learning model that will analyze </w:t>
       </w:r>
       <w:r>
-        <w:t>video</w:t>
+        <w:t>uploaded</w:t>
+      </w:r>
+      <w:r>
+        <w:t xml:space="preserve"> </w:t>
+      </w:r>
+      <w:r>
+        <w:t xml:space="preserve">videos </w:t>
+      </w:r>
+      <w:r>
+        <w:t>by the client of them completing exercise</w:t>
       </w:r>
       <w:r>
         <w:t>s</w:t>
       </w:r>
       <w:r>
+        <w:t xml:space="preserve">, and </w:t>
+      </w:r>
+      <w:r>
+        <w:t>then</w:t>
+      </w:r>
+      <w:r>
+        <w:t xml:space="preserve"> will</w:t>
+      </w:r>
+      <w:r>
         <w:t xml:space="preserve"> </w:t>
       </w:r>
       <w:r>
-        <w:t>uploaded</w:t>
-      </w:r>
-      <w:r>
-        <w:t xml:space="preserve"> by the client of them completing exercise</w:t>
-      </w:r>
-      <w:r>
-        <w:t>s</w:t>
-      </w:r>
-      <w:r>
-        <w:t xml:space="preserve">, and </w:t>
-      </w:r>
-      <w:r>
-        <w:t>then</w:t>
-      </w:r>
-      <w:r>
-        <w:t xml:space="preserve"> will</w:t>
+        <w:t>provid</w:t>
+      </w:r>
+      <w:r>
+        <w:t>e</w:t>
+      </w:r>
+      <w:r>
+        <w:t xml:space="preserve"> detailed feedback </w:t>
+      </w:r>
+      <w:r>
+        <w:t>consisting of an</w:t>
+      </w:r>
+      <w:r>
+        <w:t xml:space="preserve"> accuracy</w:t>
+      </w:r>
+      <w:r>
+        <w:t xml:space="preserve"> rating</w:t>
       </w:r>
       <w:r>
         <w:t xml:space="preserve"> </w:t>
-      </w:r>
-      <w:r>
-        <w:t>provid</w:t>
-      </w:r>
-      <w:r>
-        <w:t>e</w:t>
-      </w:r>
-      <w:r>
-        <w:t xml:space="preserve"> detailed feedback </w:t>
-      </w:r>
-      <w:r>
-        <w:t>of</w:t>
-      </w:r>
-      <w:r>
-        <w:t xml:space="preserve"> accuracy </w:t>
       </w:r>
       <w:r>
         <w:t>and steps to improve</w:t>

</xml_diff>